<commit_message>
qualities annotated in issues texts
samples of interdependences found for the qualities related to Usability.
The corpus used is related to the query chat+messaging+usability
</commit_message>
<xml_diff>
--- a/issues-texts-detailed/text1.docx
+++ b/issues-texts-detailed/text1.docx
@@ -343,7 +343,22 @@
           <w:color w:val="000000"/>
         </w:rPr>
         <w:br/>
-        <w:t>Integrating custom processes into the core codebase and the generic “</w:t>
+        <w:t xml:space="preserve">Integrating </w:t>
+      </w:r>
+      <w:r>
+        <w:rPr>
+          <w:rFonts w:ascii="Calibri" w:eastAsia="Times New Roman" w:hAnsi="Calibri" w:cs="Times New Roman"/>
+          <w:color w:val="000000"/>
+          <w:highlight w:val="magenta"/>
+        </w:rPr>
+        <w:t>custom</w:t>
+      </w:r>
+      <w:r>
+        <w:rPr>
+          <w:rFonts w:ascii="Calibri" w:eastAsia="Times New Roman" w:hAnsi="Calibri" w:cs="Times New Roman"/>
+          <w:color w:val="000000"/>
+        </w:rPr>
+        <w:t xml:space="preserve"> processes into the core codebase and the generic “</w:t>
       </w:r>
       <w:proofErr w:type="spellStart"/>
       <w:r>
@@ -442,6 +457,13 @@
         </w:rPr>
         <w:lastRenderedPageBreak/>
         <w:br/>
+      </w:r>
+      <w:r>
+        <w:rPr>
+          <w:rFonts w:ascii="Calibri" w:eastAsia="Times New Roman" w:hAnsi="Calibri" w:cs="Times New Roman"/>
+          <w:color w:val="000000"/>
+          <w:highlight w:val="magenta"/>
+        </w:rPr>
         <w:t xml:space="preserve">- </w:t>
       </w:r>
       <w:proofErr w:type="spellStart"/>
@@ -449,6 +471,7 @@
         <w:rPr>
           <w:rFonts w:ascii="Calibri" w:eastAsia="Times New Roman" w:hAnsi="Calibri" w:cs="Times New Roman"/>
           <w:color w:val="000000"/>
+          <w:highlight w:val="magenta"/>
         </w:rPr>
         <w:t>Customised</w:t>
       </w:r>
@@ -504,7 +527,22 @@
           <w:color w:val="000000"/>
         </w:rPr>
         <w:br/>
-        <w:t>- Access to apps API endpoints will open new features to internal bots</w:t>
+        <w:t xml:space="preserve">- </w:t>
+      </w:r>
+      <w:r>
+        <w:rPr>
+          <w:rFonts w:ascii="Calibri" w:eastAsia="Times New Roman" w:hAnsi="Calibri" w:cs="Times New Roman"/>
+          <w:color w:val="000000"/>
+          <w:highlight w:val="yellow"/>
+        </w:rPr>
+        <w:t>Acces</w:t>
+      </w:r>
+      <w:r>
+        <w:rPr>
+          <w:rFonts w:ascii="Calibri" w:eastAsia="Times New Roman" w:hAnsi="Calibri" w:cs="Times New Roman"/>
+          <w:color w:val="000000"/>
+        </w:rPr>
+        <w:t>s to apps API endpoints will open new features to internal bots</w:t>
       </w:r>
       <w:r>
         <w:rPr>
@@ -878,13 +916,6 @@
           <w:color w:val="000000"/>
         </w:rPr>
         <w:br/>
-      </w:r>
-      <w:bookmarkStart w:id="0" w:name="_GoBack"/>
-      <w:r>
-        <w:rPr>
-          <w:rFonts w:ascii="Calibri" w:eastAsia="Times New Roman" w:hAnsi="Calibri" w:cs="Times New Roman"/>
-          <w:color w:val="000000"/>
-        </w:rPr>
         <w:t xml:space="preserve">If this spec </w:t>
       </w:r>
       <w:proofErr w:type="spellStart"/>
@@ -925,7 +956,22 @@
           <w:rFonts w:ascii="Calibri" w:eastAsia="Times New Roman" w:hAnsi="Calibri" w:cs="Times New Roman"/>
           <w:color w:val="000000"/>
         </w:rPr>
-        <w:t xml:space="preserve">, so we can provide useful templates and guides to migrate your </w:t>
+        <w:t xml:space="preserve">, so we can provide </w:t>
+      </w:r>
+      <w:r>
+        <w:rPr>
+          <w:rFonts w:ascii="Calibri" w:eastAsia="Times New Roman" w:hAnsi="Calibri" w:cs="Times New Roman"/>
+          <w:color w:val="000000"/>
+          <w:highlight w:val="cyan"/>
+        </w:rPr>
+        <w:t>useful</w:t>
+      </w:r>
+      <w:r>
+        <w:rPr>
+          <w:rFonts w:ascii="Calibri" w:eastAsia="Times New Roman" w:hAnsi="Calibri" w:cs="Times New Roman"/>
+          <w:color w:val="000000"/>
+        </w:rPr>
+        <w:t xml:space="preserve"> templates and guides to migrate your </w:t>
       </w:r>
       <w:proofErr w:type="spellStart"/>
       <w:r>
@@ -949,53 +995,47 @@
           <w:rFonts w:ascii="Calibri" w:eastAsia="Times New Roman" w:hAnsi="Calibri" w:cs="Times New Roman"/>
           <w:color w:val="000000"/>
         </w:rPr>
-        <w:t>Rocket</w:t>
-      </w:r>
+        <w:t>Rocket.Chat</w:t>
+      </w:r>
+      <w:proofErr w:type="spellEnd"/>
+      <w:r>
+        <w:rPr>
+          <w:rFonts w:ascii="Calibri" w:eastAsia="Times New Roman" w:hAnsi="Calibri" w:cs="Times New Roman"/>
+          <w:color w:val="000000"/>
+        </w:rPr>
+        <w:t xml:space="preserve"> apps.</w:t>
+      </w:r>
+      <w:r>
+        <w:rPr>
+          <w:rFonts w:ascii="Calibri" w:eastAsia="Times New Roman" w:hAnsi="Calibri" w:cs="Times New Roman"/>
+          <w:color w:val="000000"/>
+        </w:rPr>
+        <w:br/>
+      </w:r>
+      <w:r>
+        <w:rPr>
+          <w:rFonts w:ascii="Calibri" w:eastAsia="Times New Roman" w:hAnsi="Calibri" w:cs="Times New Roman"/>
+          <w:color w:val="000000"/>
+        </w:rPr>
+        <w:br/>
+      </w:r>
+      <w:r>
+        <w:rPr>
+          <w:rFonts w:ascii="Calibri" w:eastAsia="Times New Roman" w:hAnsi="Calibri" w:cs="Times New Roman"/>
+          <w:color w:val="000000"/>
+        </w:rPr>
+        <w:br/>
+      </w:r>
+      <w:r>
+        <w:rPr>
+          <w:rFonts w:ascii="Calibri" w:eastAsia="Times New Roman" w:hAnsi="Calibri" w:cs="Times New Roman"/>
+          <w:color w:val="000000"/>
+        </w:rPr>
+        <w:br/>
+        <w:t xml:space="preserve">Related to #10456, #6640, #8025 </w:t>
+      </w:r>
+      <w:bookmarkStart w:id="0" w:name="_GoBack"/>
       <w:bookmarkEnd w:id="0"/>
-      <w:r>
-        <w:rPr>
-          <w:rFonts w:ascii="Calibri" w:eastAsia="Times New Roman" w:hAnsi="Calibri" w:cs="Times New Roman"/>
-          <w:color w:val="000000"/>
-        </w:rPr>
-        <w:t>.Chat</w:t>
-      </w:r>
-      <w:proofErr w:type="spellEnd"/>
-      <w:r>
-        <w:rPr>
-          <w:rFonts w:ascii="Calibri" w:eastAsia="Times New Roman" w:hAnsi="Calibri" w:cs="Times New Roman"/>
-          <w:color w:val="000000"/>
-        </w:rPr>
-        <w:t xml:space="preserve"> apps.</w:t>
-      </w:r>
-      <w:r>
-        <w:rPr>
-          <w:rFonts w:ascii="Calibri" w:eastAsia="Times New Roman" w:hAnsi="Calibri" w:cs="Times New Roman"/>
-          <w:color w:val="000000"/>
-        </w:rPr>
-        <w:br/>
-      </w:r>
-      <w:r>
-        <w:rPr>
-          <w:rFonts w:ascii="Calibri" w:eastAsia="Times New Roman" w:hAnsi="Calibri" w:cs="Times New Roman"/>
-          <w:color w:val="000000"/>
-        </w:rPr>
-        <w:br/>
-      </w:r>
-      <w:r>
-        <w:rPr>
-          <w:rFonts w:ascii="Calibri" w:eastAsia="Times New Roman" w:hAnsi="Calibri" w:cs="Times New Roman"/>
-          <w:color w:val="000000"/>
-        </w:rPr>
-        <w:br/>
-      </w:r>
-      <w:r>
-        <w:rPr>
-          <w:rFonts w:ascii="Calibri" w:eastAsia="Times New Roman" w:hAnsi="Calibri" w:cs="Times New Roman"/>
-          <w:color w:val="000000"/>
-        </w:rPr>
-        <w:br/>
-        <w:t xml:space="preserve">Related to #10456, #6640, #8025 </w:t>
-      </w:r>
     </w:p>
     <w:p/>
     <w:sectPr>
@@ -1698,7 +1738,7 @@
 </file>
 
 <file path=customXml/itemProps1.xml><?xml version="1.0" encoding="utf-8"?>
-<ds:datastoreItem xmlns:ds="http://schemas.openxmlformats.org/officeDocument/2006/customXml" ds:itemID="{F0E4BE3A-DCAF-4AA8-9ED7-E21354374A82}">
+<ds:datastoreItem xmlns:ds="http://schemas.openxmlformats.org/officeDocument/2006/customXml" ds:itemID="{BE8D6359-23C1-42AF-B04C-23011521E033}">
   <ds:schemaRefs>
     <ds:schemaRef ds:uri="http://schemas.openxmlformats.org/officeDocument/2006/bibliography"/>
   </ds:schemaRefs>

</xml_diff>